<commit_message>
removed unncecessary stuff and added assets
</commit_message>
<xml_diff>
--- a/app/public/formpacks/offlabel-antrag/templates/a4.docx
+++ b/app/public/formpacks/offlabel-antrag/templates/a4.docx
@@ -300,22 +300,61 @@
     </w:p>
     <w:p>
       <w:r>
+        <w:t>{{FOR aSig IN arzt.signatureBlocks}}</w:t>
+      </w:r>
+    </w:p>
+    <w:p>
+      <w:r>
+        <w:t>{{INS $aSig.label + ': ' + $aSig.name}}</w:t>
+      </w:r>
+    </w:p>
+    <w:p>
+      <w:r>
+        <w:t>{{END-FOR aSig}}</w:t>
+      </w:r>
+    </w:p>
+    <w:p>
+      <w:r>
+        <w:t>{{END-IF}}</w:t>
+      </w:r>
+    </w:p>
+    <w:p>
+      <w:r>
+        <w:t>{{IF hasPart3}}</w:t>
+      </w:r>
+    </w:p>
+    <w:p>
+      <w:r>
+        <w:br w:type="page"/>
+      </w:r>
+    </w:p>
+    <w:p>
+      <w:r>
+        <w:rPr>
+          <w:b/>
+          <w:bCs/>
+        </w:rPr>
+        <w:t>{{part3.title}}</w:t>
+      </w:r>
+    </w:p>
+    <w:p>
+      <w:r>
         <w:t/>
       </w:r>
     </w:p>
     <w:p>
       <w:r>
-        <w:t>{{FOR aSig IN arzt.signatureBlocks}}</w:t>
-      </w:r>
-    </w:p>
-    <w:p>
-      <w:r>
-        <w:t>{{INS $aSig.label + ': ' + $aSig.name}}</w:t>
-      </w:r>
-    </w:p>
-    <w:p>
-      <w:r>
-        <w:t>{{END-FOR aSig}}</w:t>
+        <w:t>{{FOR p3 IN part3.paragraphs}}</w:t>
+      </w:r>
+    </w:p>
+    <w:p>
+      <w:r>
+        <w:t>{{INS $p3}}</w:t>
+      </w:r>
+    </w:p>
+    <w:p>
+      <w:r>
+        <w:t>{{END-FOR p3}}</w:t>
       </w:r>
     </w:p>
     <w:p>

</xml_diff>

<commit_message>
fix(offlabel): simplify point4 and refine part3 docx header
</commit_message>
<xml_diff>
--- a/app/public/formpacks/offlabel-antrag/templates/a4.docx
+++ b/app/public/formpacks/offlabel-antrag/templates/a4.docx
@@ -305,11 +305,59 @@
     </w:p>
     <w:p>
       <w:r>
+        <w:t>{{FOR s3 IN part3.senderLines}}</w:t>
+      </w:r>
+    </w:p>
+    <w:p>
+      <w:r>
+        <w:t>{{INS $s3}}</w:t>
+      </w:r>
+    </w:p>
+    <w:p>
+      <w:r>
+        <w:t>{{END-FOR s3}}</w:t>
+      </w:r>
+    </w:p>
+    <w:p>
+      <w:r>
+        <w:t/>
+      </w:r>
+    </w:p>
+    <w:p>
+      <w:r>
+        <w:t>{{FOR a3 IN part3.addresseeLines}}</w:t>
+      </w:r>
+    </w:p>
+    <w:p>
+      <w:r>
+        <w:t>{{INS $a3}}</w:t>
+      </w:r>
+    </w:p>
+    <w:p>
+      <w:r>
+        <w:t>{{END-FOR a3}}</w:t>
+      </w:r>
+    </w:p>
+    <w:p>
+      <w:pPr>
+        <w:ind w:left="6381"/>
+      </w:pPr>
+      <w:r>
+        <w:t>Datum: {{part3.dateLine}}</w:t>
+      </w:r>
+    </w:p>
+    <w:p>
+      <w:r>
+        <w:t/>
+      </w:r>
+    </w:p>
+    <w:p>
+      <w:r>
         <w:rPr>
           <w:b/>
           <w:bCs/>
         </w:rPr>
-        <w:t>{{part3.title}}</w:t>
+        <w:t>Betreff: {{part3.subject}}</w:t>
       </w:r>
     </w:p>
     <w:p>

</xml_diff>

<commit_message>
Refine offlabel document formatting and update intro-gate tests
</commit_message>
<xml_diff>
--- a/app/public/formpacks/offlabel-antrag/templates/a4.docx
+++ b/app/public/formpacks/offlabel-antrag/templates/a4.docx
@@ -246,7 +246,31 @@
     </w:p>
     <w:p>
       <w:r>
+        <w:t>{{IF $p2 === 'Haftungsausschluss (vom Patienten zu unterzeichnen)'}}</w:t>
+      </w:r>
+    </w:p>
+    <w:p>
+      <w:r>
+        <w:rPr>
+          <w:b/>
+          <w:bCs/>
+        </w:rPr>
         <w:t>{{INS $p2}}</w:t>
+      </w:r>
+    </w:p>
+    <w:p>
+      <w:r>
+        <w:t>{{ELSE}}</w:t>
+      </w:r>
+    </w:p>
+    <w:p>
+      <w:r>
+        <w:t>{{INS $p2}}</w:t>
+      </w:r>
+    </w:p>
+    <w:p>
+      <w:r>
+        <w:t>{{END-IF}}</w:t>
       </w:r>
     </w:p>
     <w:p>

</xml_diff>

<commit_message>
fix(offlabel): update intro copy and restore a4 docx template
</commit_message>
<xml_diff>
--- a/app/public/formpacks/offlabel-antrag/templates/a4.docx
+++ b/app/public/formpacks/offlabel-antrag/templates/a4.docx
@@ -246,31 +246,7 @@
     </w:p>
     <w:p>
       <w:r>
-        <w:t>{{IF $p2 === 'Haftungsausschluss (vom Patienten zu unterzeichnen)'}}</w:t>
-      </w:r>
-    </w:p>
-    <w:p>
-      <w:r>
-        <w:rPr>
-          <w:b/>
-          <w:bCs/>
-        </w:rPr>
         <w:t>{{INS $p2}}</w:t>
-      </w:r>
-    </w:p>
-    <w:p>
-      <w:r>
-        <w:t>{{ELSE}}</w:t>
-      </w:r>
-    </w:p>
-    <w:p>
-      <w:r>
-        <w:t>{{INS $p2}}</w:t>
-      </w:r>
-    </w:p>
-    <w:p>
-      <w:r>
-        <w:t>{{END-IF}}</w:t>
       </w:r>
     </w:p>
     <w:p>

</xml_diff>

<commit_message>
feat(offlabel): finalize docx and pdf export formatting
</commit_message>
<xml_diff>
--- a/app/public/formpacks/offlabel-antrag/templates/a4.docx
+++ b/app/public/formpacks/offlabel-antrag/templates/a4.docx
@@ -256,7 +256,7 @@
     </w:p>
     <w:p>
       <w:r>
-        <w:t/>
+        <w:br w:type="page"/>
       </w:r>
     </w:p>
     <w:p>
@@ -265,37 +265,47 @@
           <w:b/>
           <w:bCs/>
         </w:rPr>
-        <w:t>{{arzt.attachmentsHeading}}</w:t>
-      </w:r>
-    </w:p>
-    <w:p>
-      <w:r>
-        <w:t>{{FOR aItem IN arzt.attachments}}</w:t>
-      </w:r>
-    </w:p>
-    <w:p>
-      <w:r>
-        <w:t>{{INS '- ' + $aItem}}</w:t>
-      </w:r>
-    </w:p>
-    <w:p>
-      <w:r>
-        <w:t>{{END-FOR aItem}}</w:t>
-      </w:r>
-    </w:p>
-    <w:p>
-      <w:r>
-        <w:t>{{FOR aSig IN arzt.signatureBlocks}}</w:t>
-      </w:r>
-    </w:p>
-    <w:p>
-      <w:r>
-        <w:t>{{INS $aSig.label + ': ' + $aSig.name}}</w:t>
-      </w:r>
-    </w:p>
-    <w:p>
-      <w:r>
-        <w:t>{{END-FOR aSig}}</w:t>
+        <w:t>{{arzt.liabilityHeading}}</w:t>
+      </w:r>
+    </w:p>
+    <w:p>
+      <w:r>
+        <w:t/>
+      </w:r>
+    </w:p>
+    <w:p>
+      <w:r>
+        <w:t>{{FOR liability IN arzt.liabilityParagraphs}}</w:t>
+      </w:r>
+    </w:p>
+    <w:p>
+      <w:r>
+        <w:t>{{INS $liability}}</w:t>
+      </w:r>
+    </w:p>
+    <w:p>
+      <w:r>
+        <w:t>{{END-FOR liability}}</w:t>
+      </w:r>
+    </w:p>
+    <w:p>
+      <w:r>
+        <w:t/>
+      </w:r>
+    </w:p>
+    <w:p>
+      <w:r>
+        <w:t>Datum: {{arzt.liabilityDateLine}}</w:t>
+      </w:r>
+    </w:p>
+    <w:p>
+      <w:r>
+        <w:t>Name Patient/in: {{arzt.liabilitySignerName}}</w:t>
+      </w:r>
+    </w:p>
+    <w:p>
+      <w:r>
+        <w:t>Unterschrift: ____________________</w:t>
       </w:r>
     </w:p>
     <w:p>

</xml_diff>

<commit_message>
chore: update formpack texts and offlabel export wording
</commit_message>
<xml_diff>
--- a/app/public/formpacks/offlabel-antrag/templates/a4.docx
+++ b/app/public/formpacks/offlabel-antrag/templates/a4.docx
@@ -301,6 +301,11 @@
     <w:p>
       <w:r>
         <w:t>Name Patient/in: {{arzt.liabilitySignerName}}</w:t>
+      </w:r>
+    </w:p>
+    <w:p>
+      <w:r>
+        <w:t xml:space="preserve"> </w:t>
       </w:r>
     </w:p>
     <w:p>

</xml_diff>

<commit_message>
Update offlabel texts and align E2E assertions
</commit_message>
<xml_diff>
--- a/app/public/formpacks/offlabel-antrag/templates/a4.docx
+++ b/app/public/formpacks/offlabel-antrag/templates/a4.docx
@@ -291,26 +291,6 @@
     <w:p>
       <w:r>
         <w:t/>
-      </w:r>
-    </w:p>
-    <w:p>
-      <w:r>
-        <w:t>Datum: {{arzt.liabilityDateLine}}</w:t>
-      </w:r>
-    </w:p>
-    <w:p>
-      <w:r>
-        <w:t>Name Patient/in: {{arzt.liabilitySignerName}}</w:t>
-      </w:r>
-    </w:p>
-    <w:p>
-      <w:r>
-        <w:t xml:space="preserve"> </w:t>
-      </w:r>
-    </w:p>
-    <w:p>
-      <w:r>
-        <w:t>Unterschrift: ____________________</w:t>
       </w:r>
     </w:p>
     <w:p>

</xml_diff>

<commit_message>
Add post-export checklist to offlabel DOCX/PDF with attachment items
</commit_message>
<xml_diff>
--- a/app/public/formpacks/offlabel-antrag/templates/a4.docx
+++ b/app/public/formpacks/offlabel-antrag/templates/a4.docx
@@ -373,6 +373,170 @@
     <w:p>
       <w:r>
         <w:t>{{END-FOR p3}}</w:t>
+      </w:r>
+    </w:p>
+    <w:p>
+      <w:r>
+        <w:br w:type="page"/>
+      </w:r>
+    </w:p>
+    <w:p>
+      <w:r>
+        <w:rPr>
+          <w:b/>
+          <w:bCs/>
+        </w:rPr>
+        <w:t>{{postExportChecklist.title}}</w:t>
+      </w:r>
+    </w:p>
+    <w:p>
+      <w:r>
+        <w:t>{{postExportChecklist.intro}}</w:t>
+      </w:r>
+    </w:p>
+    <w:p>
+      <w:r>
+        <w:t/>
+      </w:r>
+    </w:p>
+    <w:p>
+      <w:r>
+        <w:rPr>
+          <w:b/>
+          <w:bCs/>
+        </w:rPr>
+        <w:t>{{postExportChecklist.documentsHeading}}</w:t>
+      </w:r>
+    </w:p>
+    <w:p>
+      <w:r>
+        <w:t>{{FOR checklistDoc IN postExportChecklist.documentsItems}}</w:t>
+      </w:r>
+    </w:p>
+    <w:p>
+      <w:r>
+        <w:t>☐ </w:t>
+      </w:r>
+      <w:r>
+        <w:t>{{INS $checklistDoc}}</w:t>
+      </w:r>
+    </w:p>
+    <w:p>
+      <w:r>
+        <w:t>{{END-FOR checklistDoc}}</w:t>
+      </w:r>
+    </w:p>
+    <w:p>
+      <w:r>
+        <w:rPr>
+          <w:b/>
+          <w:bCs/>
+        </w:rPr>
+        <w:t>{{postExportChecklist.signaturesHeading}}</w:t>
+      </w:r>
+    </w:p>
+    <w:p>
+      <w:r>
+        <w:t>{{FOR checklistSignature IN postExportChecklist.signaturesItems}}</w:t>
+      </w:r>
+    </w:p>
+    <w:p>
+      <w:r>
+        <w:t>☐ </w:t>
+      </w:r>
+      <w:r>
+        <w:t>{{INS $checklistSignature}}</w:t>
+      </w:r>
+    </w:p>
+    <w:p>
+      <w:r>
+        <w:t>{{END-FOR checklistSignature}}</w:t>
+      </w:r>
+    </w:p>
+    <w:p>
+      <w:r>
+        <w:rPr>
+          <w:b/>
+          <w:bCs/>
+        </w:rPr>
+        <w:t>{{postExportChecklist.physicianSupportHeading}}</w:t>
+      </w:r>
+    </w:p>
+    <w:p>
+      <w:r>
+        <w:t>{{FOR checklistSupport IN postExportChecklist.physicianSupportItems}}</w:t>
+      </w:r>
+    </w:p>
+    <w:p>
+      <w:r>
+        <w:t>☐ </w:t>
+      </w:r>
+      <w:r>
+        <w:t>{{INS $checklistSupport}}</w:t>
+      </w:r>
+    </w:p>
+    <w:p>
+      <w:r>
+        <w:t>{{END-FOR checklistSupport}}</w:t>
+      </w:r>
+    </w:p>
+    <w:p>
+      <w:r>
+        <w:rPr>
+          <w:b/>
+          <w:bCs/>
+        </w:rPr>
+        <w:t>{{postExportChecklist.attachmentsHeading}}</w:t>
+      </w:r>
+    </w:p>
+    <w:p>
+      <w:r>
+        <w:t>{{FOR checklistAttachment IN postExportChecklist.attachmentsChecklistItems}}</w:t>
+      </w:r>
+    </w:p>
+    <w:p>
+      <w:r>
+        <w:t>☐ </w:t>
+      </w:r>
+      <w:r>
+        <w:t>{{INS $checklistAttachment}}</w:t>
+      </w:r>
+    </w:p>
+    <w:p>
+      <w:r>
+        <w:t>{{END-FOR checklistAttachment}}</w:t>
+      </w:r>
+    </w:p>
+    <w:p>
+      <w:r>
+        <w:rPr>
+          <w:b/>
+          <w:bCs/>
+        </w:rPr>
+        <w:t>{{postExportChecklist.shippingHeading}}</w:t>
+      </w:r>
+    </w:p>
+    <w:p>
+      <w:r>
+        <w:t>{{FOR checklistShipping IN postExportChecklist.shippingItems}}</w:t>
+      </w:r>
+    </w:p>
+    <w:p>
+      <w:r>
+        <w:t>☐ </w:t>
+      </w:r>
+      <w:r>
+        <w:t>{{INS $checklistShipping}}</w:t>
+      </w:r>
+    </w:p>
+    <w:p>
+      <w:r>
+        <w:t>{{END-FOR checklistShipping}}</w:t>
+      </w:r>
+    </w:p>
+    <w:p>
+      <w:r>
+        <w:t>{{postExportChecklist.note}}</w:t>
       </w:r>
     </w:p>
     <w:sectPr>

</xml_diff>